<commit_message>
used post load function to define parameters
</commit_message>
<xml_diff>
--- a/matlab_report.docx
+++ b/matlab_report.docx
@@ -364,6 +364,7 @@
           <w:color w:val="auto"/>
           <w:sz w:val="24"/>
           <w:szCs w:val="22"/>
+          <w:lang w:val="en-IN"/>
         </w:rPr>
         <w:id w:val="-648518147"/>
         <w:docPartObj>
@@ -378,7 +379,6 @@
           <w:bCs/>
           <w:noProof/>
           <w:sz w:val="22"/>
-          <w:lang w:val="en-IN"/>
         </w:rPr>
       </w:sdtEndPr>
       <w:sdtContent>
@@ -387,11 +387,15 @@
             <w:pStyle w:val="TOCHeading"/>
             <w:rPr>
               <w:rFonts w:ascii="Work Sans" w:hAnsi="Work Sans"/>
+              <w:b/>
+              <w:color w:val="auto"/>
             </w:rPr>
           </w:pPr>
           <w:r>
             <w:rPr>
               <w:rFonts w:ascii="Work Sans" w:hAnsi="Work Sans"/>
+              <w:b/>
+              <w:color w:val="auto"/>
             </w:rPr>
             <w:t>Contents</w:t>
           </w:r>
@@ -477,7 +481,13 @@
                 <w:webHidden/>
               </w:rPr>
               <w:tab/>
-              <w:t>5</w:t>
+            </w:r>
+            <w:r>
+              <w:rPr>
+                <w:noProof/>
+                <w:webHidden/>
+              </w:rPr>
+              <w:t>4</w:t>
             </w:r>
           </w:hyperlink>
         </w:p>
@@ -500,14 +510,7 @@
                 <w:rStyle w:val="Hyperlink"/>
                 <w:noProof/>
               </w:rPr>
-              <w:t>Requirement</w:t>
-            </w:r>
-            <w:r>
-              <w:rPr>
-                <w:rStyle w:val="Hyperlink"/>
-                <w:noProof/>
-              </w:rPr>
-              <w:t xml:space="preserve"> </w:t>
+              <w:t xml:space="preserve">Requirement </w:t>
             </w:r>
             <w:r>
               <w:rPr>
@@ -515,7 +518,13 @@
                 <w:webHidden/>
               </w:rPr>
               <w:tab/>
-              <w:t>6</w:t>
+            </w:r>
+            <w:r>
+              <w:rPr>
+                <w:noProof/>
+                <w:webHidden/>
+              </w:rPr>
+              <w:t>5</w:t>
             </w:r>
           </w:hyperlink>
         </w:p>
@@ -571,7 +580,13 @@
                 <w:webHidden/>
               </w:rPr>
               <w:tab/>
-              <w:t>7</w:t>
+            </w:r>
+            <w:r>
+              <w:rPr>
+                <w:noProof/>
+                <w:webHidden/>
+              </w:rPr>
+              <w:t>8</w:t>
             </w:r>
           </w:hyperlink>
         </w:p>
@@ -598,7 +613,13 @@
                 <w:webHidden/>
               </w:rPr>
               <w:tab/>
-              <w:t>8</w:t>
+            </w:r>
+            <w:r>
+              <w:rPr>
+                <w:noProof/>
+                <w:webHidden/>
+              </w:rPr>
+              <w:t>9</w:t>
             </w:r>
           </w:hyperlink>
         </w:p>
@@ -625,7 +646,13 @@
                 <w:webHidden/>
               </w:rPr>
               <w:tab/>
-              <w:t>8</w:t>
+            </w:r>
+            <w:r>
+              <w:rPr>
+                <w:noProof/>
+                <w:webHidden/>
+              </w:rPr>
+              <w:t>11</w:t>
             </w:r>
           </w:hyperlink>
         </w:p>
@@ -652,7 +679,13 @@
                 <w:webHidden/>
               </w:rPr>
               <w:tab/>
-              <w:t>9</w:t>
+            </w:r>
+            <w:r>
+              <w:rPr>
+                <w:noProof/>
+                <w:webHidden/>
+              </w:rPr>
+              <w:t>11</w:t>
             </w:r>
           </w:hyperlink>
         </w:p>
@@ -1022,17 +1055,7 @@
           <w:szCs w:val="24"/>
           <w:shd w:val="clear" w:color="auto" w:fill="FFFFFF"/>
         </w:rPr>
-        <w:t xml:space="preserve"> shows its strength in this capacity by performing the function of gear selection in an automatic transmission. This function is combined with the drivetrain dynamics in a natural and intui</w:t>
-      </w:r>
-      <w:r>
-        <w:rPr>
-          <w:rFonts w:ascii="Work Sans" w:hAnsi="Work Sans" w:cs="Arial"/>
-          <w:color w:val="404040"/>
-          <w:sz w:val="24"/>
-          <w:szCs w:val="24"/>
-          <w:shd w:val="clear" w:color="auto" w:fill="FFFFFF"/>
-        </w:rPr>
-        <w:t xml:space="preserve">tive manner by incorporating a </w:t>
+        <w:t xml:space="preserve"> shows its strength in this capacity by performing the function of gear selection in an automatic transmission. This function is combined with the drivetrain dynamics in a natural and intuitive manner by incorporating a </w:t>
       </w:r>
       <w:r>
         <w:rPr>
@@ -1247,17 +1270,7 @@
           <w:szCs w:val="24"/>
           <w:shd w:val="clear" w:color="auto" w:fill="FFFFFF"/>
         </w:rPr>
-        <w:t>The block diagram</w:t>
-      </w:r>
-      <w:r>
-        <w:rPr>
-          <w:rFonts w:ascii="Work Sans" w:hAnsi="Work Sans" w:cs="Arial"/>
-          <w:color w:val="404040"/>
-          <w:sz w:val="24"/>
-          <w:szCs w:val="24"/>
-          <w:shd w:val="clear" w:color="auto" w:fill="FFFFFF"/>
-        </w:rPr>
-        <w:t xml:space="preserve"> below shows the power flow in a typical automotive drivetrain. Nonlinear ordinary differential equations model the engine, four-speed automati</w:t>
+        <w:t>The block diagram below shows the power flow in a typical automotive drivetrain. Nonlinear ordinary differential equations model the engine, four-speed automati</w:t>
       </w:r>
       <w:r>
         <w:rPr>
@@ -1367,17 +1380,7 @@
           <w:szCs w:val="24"/>
           <w:shd w:val="clear" w:color="auto" w:fill="FFFFFF"/>
         </w:rPr>
-        <w:t xml:space="preserve"> monitors the events which correspond to important relationships within the system and takes the appropriate action as they occur.</w:t>
-      </w:r>
-      <w:r>
-        <w:rPr>
-          <w:rFonts w:ascii="Work Sans" w:hAnsi="Work Sans" w:cs="Arial"/>
-          <w:color w:val="404040"/>
-          <w:sz w:val="24"/>
-          <w:szCs w:val="24"/>
-          <w:shd w:val="clear" w:color="auto" w:fill="FFFFFF"/>
-        </w:rPr>
-        <w:t xml:space="preserve"> </w:t>
+        <w:t xml:space="preserve"> monitors the events which correspond to important relationships within the system and takes the appropriate action as they occur. </w:t>
       </w:r>
     </w:p>
     <w:p>
@@ -2031,17 +2034,7 @@
           <w:szCs w:val="24"/>
           <w:shd w:val="clear" w:color="auto" w:fill="FFFFFF"/>
         </w:rPr>
-        <w:t xml:space="preserve">The final drive, inertia, and a dynamically varying load constitute the vehicle dynamics (see Equation </w:t>
-      </w:r>
-      <w:r>
-        <w:rPr>
-          <w:rFonts w:ascii="Work Sans" w:hAnsi="Work Sans" w:cs="Arial"/>
-          <w:color w:val="404040"/>
-          <w:sz w:val="24"/>
-          <w:szCs w:val="24"/>
-          <w:shd w:val="clear" w:color="auto" w:fill="FFFFFF"/>
-        </w:rPr>
-        <w:t>4)</w:t>
+        <w:t>The final drive, inertia, and a dynamically varying load constitute the vehicle dynamics (see Equation 4)</w:t>
       </w:r>
     </w:p>
     <w:p>
@@ -2217,6 +2210,8 @@
         </w:rPr>
         <w:t>.</w:t>
       </w:r>
+      <w:bookmarkStart w:id="0" w:name="_GoBack"/>
+      <w:bookmarkEnd w:id="0"/>
     </w:p>
     <w:p>
       <w:pPr>
@@ -2341,25 +2336,7 @@
           <w:szCs w:val="24"/>
           <w:lang w:val="en-US"/>
         </w:rPr>
-        <w:t xml:space="preserve">4. Simulink function block- We have used </w:t>
-      </w:r>
-      <w:r>
-        <w:rPr>
-          <w:rFonts w:ascii="Work Sans" w:hAnsi="Work Sans"/>
-          <w:sz w:val="24"/>
-          <w:szCs w:val="24"/>
-          <w:lang w:val="en-US"/>
-        </w:rPr>
-        <w:t>Simulink function block</w:t>
-      </w:r>
-      <w:r>
-        <w:rPr>
-          <w:rFonts w:ascii="Work Sans" w:hAnsi="Work Sans"/>
-          <w:sz w:val="24"/>
-          <w:szCs w:val="24"/>
-          <w:lang w:val="en-US"/>
-        </w:rPr>
-        <w:t xml:space="preserve"> in shift logic to graphically design the computation of threshold.</w:t>
+        <w:t>4. Simulink function block- We have used Simulink function block in shift logic to graphically design the computation of threshold.</w:t>
       </w:r>
     </w:p>
     <w:p>
@@ -2655,8 +2632,8 @@
         </w:rPr>
         <w:drawing>
           <wp:inline distT="0" distB="0" distL="0" distR="0">
-            <wp:extent cx="5565775" cy="5118735"/>
-            <wp:effectExtent l="0" t="0" r="0" b="5715"/>
+            <wp:extent cx="6311348" cy="5804424"/>
+            <wp:effectExtent l="0" t="0" r="0" b="6350"/>
             <wp:docPr id="9" name="Picture 9" descr="C:\Users\sonal\Desktop\out.png"/>
             <wp:cNvGraphicFramePr>
               <a:graphicFrameLocks xmlns:a="http://schemas.openxmlformats.org/drawingml/2006/main" noChangeAspect="1"/>
@@ -2686,7 +2663,7 @@
                   <pic:spPr bwMode="auto">
                     <a:xfrm>
                       <a:off x="0" y="0"/>
-                      <a:ext cx="5565775" cy="5118735"/>
+                      <a:ext cx="6311450" cy="5804518"/>
                     </a:xfrm>
                     <a:prstGeom prst="rect">
                       <a:avLst/>
@@ -2713,87 +2690,103 @@
           <w:lang w:val="en-US"/>
         </w:rPr>
       </w:pPr>
-      <w:bookmarkStart w:id="0" w:name="_GoBack"/>
-      <w:bookmarkEnd w:id="0"/>
-      <w:r>
-        <w:rPr>
-          <w:rFonts w:ascii="Work Sans" w:hAnsi="Work Sans"/>
-          <w:sz w:val="24"/>
-          <w:szCs w:val="24"/>
-          <w:lang w:val="en-US"/>
-        </w:rPr>
-        <w:t>Fig. 3 Output</w:t>
-      </w:r>
-    </w:p>
-    <w:p>
-      <w:pPr>
-        <w:rPr>
-          <w:lang w:val="en-US"/>
-        </w:rPr>
-      </w:pPr>
-    </w:p>
-    <w:p>
-      <w:pPr>
-        <w:rPr>
-          <w:lang w:val="en-US"/>
-        </w:rPr>
-      </w:pPr>
-    </w:p>
-    <w:p>
-      <w:pPr>
-        <w:rPr>
-          <w:lang w:val="en-US"/>
-        </w:rPr>
-      </w:pPr>
-    </w:p>
-    <w:p>
-      <w:pPr>
-        <w:rPr>
-          <w:lang w:val="en-US"/>
-        </w:rPr>
-      </w:pPr>
-    </w:p>
-    <w:p>
-      <w:pPr>
-        <w:rPr>
-          <w:lang w:val="en-US"/>
-        </w:rPr>
-      </w:pPr>
-    </w:p>
-    <w:p>
-      <w:pPr>
-        <w:rPr>
-          <w:lang w:val="en-US"/>
-        </w:rPr>
-      </w:pPr>
-    </w:p>
-    <w:p>
-      <w:pPr>
-        <w:rPr>
-          <w:lang w:val="en-US"/>
-        </w:rPr>
-      </w:pPr>
-    </w:p>
-    <w:p>
-      <w:pPr>
-        <w:rPr>
-          <w:lang w:val="en-US"/>
-        </w:rPr>
-      </w:pPr>
-    </w:p>
-    <w:p>
-      <w:pPr>
-        <w:rPr>
-          <w:lang w:val="en-US"/>
-        </w:rPr>
-      </w:pPr>
-    </w:p>
-    <w:p>
-      <w:pPr>
-        <w:rPr>
-          <w:lang w:val="en-US"/>
-        </w:rPr>
-      </w:pPr>
+      <w:r>
+        <w:rPr>
+          <w:rFonts w:ascii="Work Sans" w:hAnsi="Work Sans"/>
+          <w:sz w:val="24"/>
+          <w:szCs w:val="24"/>
+          <w:lang w:val="en-US"/>
+        </w:rPr>
+        <w:t>Fig.3 Scope Output</w:t>
+      </w:r>
+    </w:p>
+    <w:p>
+      <w:pPr>
+        <w:rPr>
+          <w:lang w:val="en-US"/>
+        </w:rPr>
+      </w:pPr>
+    </w:p>
+    <w:p>
+      <w:pPr>
+        <w:rPr>
+          <w:lang w:val="en-US"/>
+        </w:rPr>
+      </w:pPr>
+      <w:r>
+        <w:rPr>
+          <w:noProof/>
+          <w:lang w:eastAsia="en-IN"/>
+        </w:rPr>
+        <w:drawing>
+          <wp:inline distT="0" distB="0" distL="0" distR="0">
+            <wp:extent cx="6593286" cy="3846443"/>
+            <wp:effectExtent l="0" t="0" r="0" b="1905"/>
+            <wp:docPr id="10" name="Picture 10" descr="C:\Users\sonal\MATLAB\Projects\w3_problem3\data_inspector.png"/>
+            <wp:cNvGraphicFramePr>
+              <a:graphicFrameLocks xmlns:a="http://schemas.openxmlformats.org/drawingml/2006/main" noChangeAspect="1"/>
+            </wp:cNvGraphicFramePr>
+            <a:graphic xmlns:a="http://schemas.openxmlformats.org/drawingml/2006/main">
+              <a:graphicData uri="http://schemas.openxmlformats.org/drawingml/2006/picture">
+                <pic:pic xmlns:pic="http://schemas.openxmlformats.org/drawingml/2006/picture">
+                  <pic:nvPicPr>
+                    <pic:cNvPr id="0" name="Picture 1" descr="C:\Users\sonal\MATLAB\Projects\w3_problem3\data_inspector.png"/>
+                    <pic:cNvPicPr>
+                      <a:picLocks noChangeAspect="1" noChangeArrowheads="1"/>
+                    </pic:cNvPicPr>
+                  </pic:nvPicPr>
+                  <pic:blipFill>
+                    <a:blip r:embed="rId16">
+                      <a:extLst>
+                        <a:ext uri="{28A0092B-C50C-407E-A947-70E740481C1C}">
+                          <a14:useLocalDpi xmlns:a14="http://schemas.microsoft.com/office/drawing/2010/main" val="0"/>
+                        </a:ext>
+                      </a:extLst>
+                    </a:blip>
+                    <a:srcRect/>
+                    <a:stretch>
+                      <a:fillRect/>
+                    </a:stretch>
+                  </pic:blipFill>
+                  <pic:spPr bwMode="auto">
+                    <a:xfrm>
+                      <a:off x="0" y="0"/>
+                      <a:ext cx="6601472" cy="3851219"/>
+                    </a:xfrm>
+                    <a:prstGeom prst="rect">
+                      <a:avLst/>
+                    </a:prstGeom>
+                    <a:noFill/>
+                    <a:ln>
+                      <a:noFill/>
+                    </a:ln>
+                  </pic:spPr>
+                </pic:pic>
+              </a:graphicData>
+            </a:graphic>
+          </wp:inline>
+        </w:drawing>
+      </w:r>
+    </w:p>
+    <w:p>
+      <w:pPr>
+        <w:jc w:val="center"/>
+        <w:rPr>
+          <w:rFonts w:ascii="Work Sans" w:hAnsi="Work Sans"/>
+          <w:sz w:val="24"/>
+          <w:szCs w:val="24"/>
+          <w:lang w:val="en-US"/>
+        </w:rPr>
+      </w:pPr>
+      <w:r>
+        <w:rPr>
+          <w:rFonts w:ascii="Work Sans" w:hAnsi="Work Sans"/>
+          <w:sz w:val="24"/>
+          <w:szCs w:val="24"/>
+          <w:lang w:val="en-US"/>
+        </w:rPr>
+        <w:t>Fig. 4 Data Inspector Results</w:t>
+      </w:r>
     </w:p>
     <w:p>
       <w:pPr>
@@ -2952,17 +2945,7 @@
           <w:szCs w:val="24"/>
           <w:shd w:val="clear" w:color="auto" w:fill="FFFFFF"/>
         </w:rPr>
-        <w:t xml:space="preserve"> control logic with Simulink signal processing enables the construction of a model that is efficient and visually intuitive.</w:t>
-      </w:r>
-      <w:r>
-        <w:rPr>
-          <w:rFonts w:ascii="Work Sans" w:hAnsi="Work Sans" w:cs="Arial"/>
-          <w:color w:val="404040"/>
-          <w:sz w:val="24"/>
-          <w:szCs w:val="24"/>
-          <w:shd w:val="clear" w:color="auto" w:fill="FFFFFF"/>
-        </w:rPr>
-        <w:t xml:space="preserve"> Study of </w:t>
+        <w:t xml:space="preserve"> control logic with Simulink signal processing enables the construction of a model that is efficient and visually intuitive. Study of </w:t>
       </w:r>
       <w:r>
         <w:rPr>
@@ -3049,16 +3032,51 @@
           <w:shd w:val="clear" w:color="auto" w:fill="FFFFFF"/>
         </w:rPr>
       </w:pPr>
-      <w:r>
-        <w:rPr>
-          <w:rFonts w:ascii="Work Sans" w:hAnsi="Work Sans" w:cs="Arial"/>
-          <w:color w:val="404040"/>
-          <w:sz w:val="24"/>
-          <w:szCs w:val="24"/>
-          <w:shd w:val="clear" w:color="auto" w:fill="FFFFFF"/>
-        </w:rPr>
-        <w:t>https://in.mathworks.com/help/simulink/slref/modeling-an-automatic-transmission-controller.html</w:t>
-      </w:r>
+      <w:hyperlink r:id="rId17" w:history="1">
+        <w:r>
+          <w:rPr>
+            <w:rStyle w:val="Hyperlink"/>
+            <w:rFonts w:ascii="Work Sans" w:hAnsi="Work Sans" w:cs="Arial"/>
+            <w:sz w:val="24"/>
+            <w:szCs w:val="24"/>
+            <w:shd w:val="clear" w:color="auto" w:fill="FFFFFF"/>
+          </w:rPr>
+          <w:t>https://in.mathworks.com/help/simulink/slref/modeling-an-automatic-transmission-controller.html</w:t>
+        </w:r>
+      </w:hyperlink>
+    </w:p>
+    <w:p>
+      <w:pPr>
+        <w:rPr>
+          <w:rFonts w:ascii="Work Sans" w:hAnsi="Work Sans" w:cs="Arial"/>
+          <w:color w:val="404040"/>
+          <w:sz w:val="24"/>
+          <w:szCs w:val="24"/>
+          <w:shd w:val="clear" w:color="auto" w:fill="FFFFFF"/>
+        </w:rPr>
+      </w:pPr>
+    </w:p>
+    <w:p>
+      <w:pPr>
+        <w:rPr>
+          <w:rFonts w:ascii="Work Sans" w:hAnsi="Work Sans" w:cs="Arial"/>
+          <w:color w:val="404040"/>
+          <w:sz w:val="24"/>
+          <w:szCs w:val="24"/>
+          <w:shd w:val="clear" w:color="auto" w:fill="FFFFFF"/>
+        </w:rPr>
+      </w:pPr>
+    </w:p>
+    <w:p>
+      <w:pPr>
+        <w:rPr>
+          <w:rFonts w:ascii="Work Sans" w:hAnsi="Work Sans" w:cs="Arial"/>
+          <w:color w:val="404040"/>
+          <w:sz w:val="24"/>
+          <w:szCs w:val="24"/>
+          <w:shd w:val="clear" w:color="auto" w:fill="FFFFFF"/>
+        </w:rPr>
+      </w:pPr>
     </w:p>
     <w:sectPr>
       <w:pgSz w:w="11906" w:h="16838"/>
@@ -4134,7 +4152,7 @@
 </file>
 
 <file path=customXml/itemProps1.xml><?xml version="1.0" encoding="utf-8"?>
-<ds:datastoreItem xmlns:ds="http://schemas.openxmlformats.org/officeDocument/2006/customXml" ds:itemID="{155AF97A-E732-4625-854F-32F2ECA51BB1}">
+<ds:datastoreItem xmlns:ds="http://schemas.openxmlformats.org/officeDocument/2006/customXml" ds:itemID="{57F22ACA-5972-484F-8F51-EFDD05520C60}">
   <ds:schemaRefs>
     <ds:schemaRef ds:uri="http://schemas.openxmlformats.org/officeDocument/2006/bibliography"/>
   </ds:schemaRefs>

</xml_diff>